<commit_message>
success personal form document
</commit_message>
<xml_diff>
--- a/template.docx
+++ b/template.docx
@@ -242,7 +242,7 @@
     </w:p>
     <w:p>
       <w:pPr>
-        <w:pStyle w:val="a4"/>
+        <w:pStyle w:val="PlainText"/>
         <w:spacing w:line="360" w:lineRule="auto"/>
         <w:rPr>
           <w:rFonts w:ascii="Times New Roman" w:hAnsi="Times New Roman" w:cs="Times New Roman"/>
@@ -2284,7 +2284,7 @@
     </w:p>
     <w:p>
       <w:pPr>
-        <w:pStyle w:val="a4"/>
+        <w:pStyle w:val="PlainText"/>
         <w:jc w:val="both"/>
         <w:rPr>
           <w:rFonts w:ascii="Times New Roman" w:hAnsi="Times New Roman" w:cs="Times New Roman"/>
@@ -2521,7 +2521,7 @@
     </w:p>
     <w:p>
       <w:pPr>
-        <w:pStyle w:val="a4"/>
+        <w:pStyle w:val="PlainText"/>
         <w:jc w:val="both"/>
         <w:rPr>
           <w:rFonts w:ascii="Times New Roman" w:hAnsi="Times New Roman" w:cs="Times New Roman"/>
@@ -2668,7 +2668,7 @@
     </w:p>
     <w:p>
       <w:pPr>
-        <w:pStyle w:val="a4"/>
+        <w:pStyle w:val="PlainText"/>
         <w:jc w:val="center"/>
         <w:rPr>
           <w:rFonts w:ascii="Times New Roman" w:hAnsi="Times New Roman" w:cs="Times New Roman"/>
@@ -2681,7 +2681,7 @@
     </w:p>
     <w:p>
       <w:pPr>
-        <w:pStyle w:val="a4"/>
+        <w:pStyle w:val="PlainText"/>
         <w:jc w:val="center"/>
         <w:rPr>
           <w:rFonts w:ascii="Times New Roman" w:hAnsi="Times New Roman" w:cs="Times New Roman"/>
@@ -2704,19 +2704,19 @@
     </w:p>
     <w:p>
       <w:pPr>
-        <w:pStyle w:val="a4"/>
-        <w:rPr>
-          <w:rFonts w:ascii="Times New Roman" w:hAnsi="Times New Roman" w:cs="Times New Roman"/>
-          <w:b/>
-          <w:sz w:val="24"/>
-          <w:szCs w:val="24"/>
-          <w:lang w:val="en-US"/>
-        </w:rPr>
-      </w:pPr>
-    </w:p>
-    <w:p>
-      <w:pPr>
-        <w:pStyle w:val="a4"/>
+        <w:pStyle w:val="PlainText"/>
+        <w:rPr>
+          <w:rFonts w:ascii="Times New Roman" w:hAnsi="Times New Roman" w:cs="Times New Roman"/>
+          <w:b/>
+          <w:sz w:val="24"/>
+          <w:szCs w:val="24"/>
+          <w:lang w:val="en-US"/>
+        </w:rPr>
+      </w:pPr>
+    </w:p>
+    <w:p>
+      <w:pPr>
+        <w:pStyle w:val="PlainText"/>
         <w:jc w:val="both"/>
         <w:rPr>
           <w:rFonts w:ascii="Times New Roman" w:hAnsi="Times New Roman" w:cs="Times New Roman"/>
@@ -2881,7 +2881,7 @@
     </w:p>
     <w:p>
       <w:pPr>
-        <w:pStyle w:val="a4"/>
+        <w:pStyle w:val="PlainText"/>
         <w:jc w:val="both"/>
         <w:rPr>
           <w:rFonts w:ascii="Times New Roman" w:hAnsi="Times New Roman" w:cs="Times New Roman"/>
@@ -2902,7 +2902,7 @@
     </w:p>
     <w:p>
       <w:pPr>
-        <w:pStyle w:val="a4"/>
+        <w:pStyle w:val="PlainText"/>
         <w:jc w:val="both"/>
         <w:rPr>
           <w:rFonts w:ascii="Times New Roman" w:hAnsi="Times New Roman" w:cs="Times New Roman"/>
@@ -2914,7 +2914,7 @@
     </w:p>
     <w:p>
       <w:pPr>
-        <w:pStyle w:val="a4"/>
+        <w:pStyle w:val="PlainText"/>
         <w:numPr>
           <w:ilvl w:val="0"/>
           <w:numId w:val="11"/>
@@ -2996,7 +2996,7 @@
     </w:p>
     <w:p>
       <w:pPr>
-        <w:pStyle w:val="a4"/>
+        <w:pStyle w:val="PlainText"/>
         <w:ind w:left="720"/>
         <w:rPr>
           <w:rFonts w:ascii="Times New Roman" w:hAnsi="Times New Roman" w:cs="Times New Roman"/>
@@ -3008,7 +3008,7 @@
     </w:p>
     <w:p>
       <w:pPr>
-        <w:pStyle w:val="a4"/>
+        <w:pStyle w:val="PlainText"/>
         <w:jc w:val="both"/>
         <w:rPr>
           <w:rFonts w:ascii="Times New Roman" w:hAnsi="Times New Roman" w:cs="Times New Roman"/>
@@ -3079,7 +3079,7 @@
     </w:p>
     <w:p>
       <w:pPr>
-        <w:pStyle w:val="a4"/>
+        <w:pStyle w:val="PlainText"/>
         <w:jc w:val="both"/>
         <w:rPr>
           <w:rFonts w:ascii="Times New Roman" w:hAnsi="Times New Roman" w:cs="Times New Roman"/>
@@ -3115,7 +3115,7 @@
     </w:p>
     <w:p>
       <w:pPr>
-        <w:pStyle w:val="a4"/>
+        <w:pStyle w:val="PlainText"/>
         <w:jc w:val="both"/>
         <w:rPr>
           <w:rFonts w:ascii="Times New Roman" w:hAnsi="Times New Roman" w:cs="Times New Roman"/>
@@ -3126,7 +3126,7 @@
     </w:p>
     <w:p>
       <w:pPr>
-        <w:pStyle w:val="a4"/>
+        <w:pStyle w:val="PlainText"/>
         <w:numPr>
           <w:ilvl w:val="0"/>
           <w:numId w:val="11"/>
@@ -3151,7 +3151,7 @@
     </w:p>
     <w:p>
       <w:pPr>
-        <w:pStyle w:val="a4"/>
+        <w:pStyle w:val="PlainText"/>
         <w:jc w:val="right"/>
         <w:rPr>
           <w:rFonts w:ascii="Times New Roman" w:hAnsi="Times New Roman" w:cs="Times New Roman"/>
@@ -3162,7 +3162,7 @@
     </w:p>
     <w:p>
       <w:pPr>
-        <w:pStyle w:val="a4"/>
+        <w:pStyle w:val="PlainText"/>
         <w:jc w:val="both"/>
         <w:rPr>
           <w:rFonts w:ascii="Times New Roman" w:hAnsi="Times New Roman" w:cs="Times New Roman"/>
@@ -3215,7 +3215,7 @@
     </w:p>
     <w:p>
       <w:pPr>
-        <w:pStyle w:val="a4"/>
+        <w:pStyle w:val="PlainText"/>
         <w:jc w:val="both"/>
         <w:rPr>
           <w:rFonts w:ascii="Times New Roman" w:hAnsi="Times New Roman" w:cs="Times New Roman"/>
@@ -3278,7 +3278,7 @@
     </w:p>
     <w:p>
       <w:pPr>
-        <w:pStyle w:val="a4"/>
+        <w:pStyle w:val="PlainText"/>
         <w:jc w:val="both"/>
         <w:rPr>
           <w:rFonts w:ascii="Times New Roman" w:hAnsi="Times New Roman" w:cs="Times New Roman"/>
@@ -3321,7 +3321,7 @@
     </w:p>
     <w:p>
       <w:pPr>
-        <w:pStyle w:val="a4"/>
+        <w:pStyle w:val="PlainText"/>
         <w:jc w:val="both"/>
         <w:rPr>
           <w:rFonts w:ascii="Times New Roman" w:hAnsi="Times New Roman" w:cs="Times New Roman"/>
@@ -3344,7 +3344,7 @@
     </w:p>
     <w:p>
       <w:pPr>
-        <w:pStyle w:val="a4"/>
+        <w:pStyle w:val="PlainText"/>
         <w:jc w:val="both"/>
         <w:rPr>
           <w:rFonts w:ascii="Times New Roman" w:hAnsi="Times New Roman" w:cs="Times New Roman"/>
@@ -3367,7 +3367,7 @@
     </w:p>
     <w:p>
       <w:pPr>
-        <w:pStyle w:val="a4"/>
+        <w:pStyle w:val="PlainText"/>
         <w:jc w:val="both"/>
         <w:rPr>
           <w:rFonts w:ascii="Times New Roman" w:hAnsi="Times New Roman" w:cs="Times New Roman"/>
@@ -3400,7 +3400,7 @@
     </w:p>
     <w:p>
       <w:pPr>
-        <w:pStyle w:val="a4"/>
+        <w:pStyle w:val="PlainText"/>
         <w:jc w:val="both"/>
         <w:rPr>
           <w:rFonts w:ascii="Times New Roman" w:hAnsi="Times New Roman" w:cs="Times New Roman"/>
@@ -3412,7 +3412,7 @@
     </w:p>
     <w:p>
       <w:pPr>
-        <w:pStyle w:val="a4"/>
+        <w:pStyle w:val="PlainText"/>
         <w:jc w:val="both"/>
         <w:rPr>
           <w:rFonts w:ascii="Times New Roman" w:hAnsi="Times New Roman" w:cs="Times New Roman"/>
@@ -3424,7 +3424,7 @@
     </w:p>
     <w:p>
       <w:pPr>
-        <w:pStyle w:val="a4"/>
+        <w:pStyle w:val="PlainText"/>
         <w:numPr>
           <w:ilvl w:val="0"/>
           <w:numId w:val="11"/>
@@ -3497,7 +3497,7 @@
     </w:p>
     <w:p>
       <w:pPr>
-        <w:pStyle w:val="a4"/>
+        <w:pStyle w:val="PlainText"/>
         <w:ind w:left="720"/>
         <w:rPr>
           <w:rFonts w:ascii="Times New Roman" w:hAnsi="Times New Roman" w:cs="Times New Roman"/>
@@ -3509,7 +3509,7 @@
     </w:p>
     <w:p>
       <w:pPr>
-        <w:pStyle w:val="a4"/>
+        <w:pStyle w:val="PlainText"/>
         <w:jc w:val="both"/>
         <w:rPr>
           <w:rFonts w:ascii="Times New Roman" w:hAnsi="Times New Roman" w:cs="Times New Roman"/>
@@ -3564,7 +3564,7 @@
     </w:p>
     <w:p>
       <w:pPr>
-        <w:pStyle w:val="a4"/>
+        <w:pStyle w:val="PlainText"/>
         <w:jc w:val="both"/>
         <w:rPr>
           <w:rFonts w:ascii="Times New Roman" w:hAnsi="Times New Roman" w:cs="Times New Roman"/>
@@ -3630,7 +3630,7 @@
     </w:p>
     <w:p>
       <w:pPr>
-        <w:pStyle w:val="a4"/>
+        <w:pStyle w:val="PlainText"/>
         <w:jc w:val="both"/>
         <w:rPr>
           <w:rFonts w:ascii="Times New Roman" w:hAnsi="Times New Roman" w:cs="Times New Roman"/>
@@ -3696,7 +3696,7 @@
     </w:p>
     <w:p>
       <w:pPr>
-        <w:pStyle w:val="a4"/>
+        <w:pStyle w:val="PlainText"/>
         <w:jc w:val="both"/>
         <w:rPr>
           <w:rFonts w:ascii="Times New Roman" w:hAnsi="Times New Roman" w:cs="Times New Roman"/>
@@ -3708,7 +3708,7 @@
     </w:p>
     <w:p>
       <w:pPr>
-        <w:pStyle w:val="a4"/>
+        <w:pStyle w:val="PlainText"/>
         <w:numPr>
           <w:ilvl w:val="0"/>
           <w:numId w:val="11"/>
@@ -3755,7 +3755,7 @@
     </w:p>
     <w:p>
       <w:pPr>
-        <w:pStyle w:val="a4"/>
+        <w:pStyle w:val="PlainText"/>
         <w:jc w:val="center"/>
         <w:rPr>
           <w:rFonts w:ascii="Times New Roman" w:hAnsi="Times New Roman" w:cs="Times New Roman"/>
@@ -3795,7 +3795,7 @@
           </w:tcPr>
           <w:p>
             <w:pPr>
-              <w:pStyle w:val="a4"/>
+              <w:pStyle w:val="PlainText"/>
               <w:spacing w:line="276" w:lineRule="auto"/>
               <w:jc w:val="center"/>
               <w:rPr>
@@ -3832,7 +3832,7 @@
           </w:tcPr>
           <w:p>
             <w:pPr>
-              <w:pStyle w:val="a4"/>
+              <w:pStyle w:val="PlainText"/>
               <w:spacing w:line="276" w:lineRule="auto"/>
               <w:jc w:val="center"/>
               <w:rPr>
@@ -3866,7 +3866,7 @@
           </w:tcPr>
           <w:p>
             <w:pPr>
-              <w:pStyle w:val="a4"/>
+              <w:pStyle w:val="PlainText"/>
               <w:spacing w:line="276" w:lineRule="auto"/>
               <w:rPr>
                 <w:rFonts w:ascii="Times New Roman" w:hAnsi="Times New Roman" w:cs="Times New Roman"/>
@@ -3889,7 +3889,7 @@
           </w:p>
           <w:p>
             <w:pPr>
-              <w:pStyle w:val="a4"/>
+              <w:pStyle w:val="PlainText"/>
               <w:spacing w:line="276" w:lineRule="auto"/>
               <w:rPr>
                 <w:rFonts w:ascii="Times New Roman" w:hAnsi="Times New Roman" w:cs="Times New Roman"/>
@@ -3912,7 +3912,7 @@
           </w:p>
           <w:p>
             <w:pPr>
-              <w:pStyle w:val="a4"/>
+              <w:pStyle w:val="PlainText"/>
               <w:spacing w:line="276" w:lineRule="auto"/>
               <w:rPr>
                 <w:rFonts w:ascii="Times New Roman" w:hAnsi="Times New Roman" w:cs="Times New Roman"/>
@@ -3935,7 +3935,7 @@
           </w:p>
           <w:p>
             <w:pPr>
-              <w:pStyle w:val="a4"/>
+              <w:pStyle w:val="PlainText"/>
               <w:spacing w:line="276" w:lineRule="auto"/>
               <w:rPr>
                 <w:rFonts w:ascii="Times New Roman" w:hAnsi="Times New Roman" w:cs="Times New Roman"/>
@@ -3968,7 +3968,7 @@
           </w:p>
           <w:p>
             <w:pPr>
-              <w:pStyle w:val="a4"/>
+              <w:pStyle w:val="PlainText"/>
               <w:spacing w:line="276" w:lineRule="auto"/>
               <w:rPr>
                 <w:rFonts w:ascii="Times New Roman" w:hAnsi="Times New Roman" w:cs="Times New Roman"/>
@@ -4071,7 +4071,7 @@
           </w:p>
           <w:p>
             <w:pPr>
-              <w:pStyle w:val="a4"/>
+              <w:pStyle w:val="PlainText"/>
               <w:spacing w:line="276" w:lineRule="auto"/>
               <w:rPr>
                 <w:rFonts w:ascii="Times New Roman" w:hAnsi="Times New Roman" w:cs="Times New Roman"/>
@@ -4094,7 +4094,7 @@
           </w:p>
           <w:p>
             <w:pPr>
-              <w:pStyle w:val="a4"/>
+              <w:pStyle w:val="PlainText"/>
               <w:spacing w:line="276" w:lineRule="auto"/>
               <w:rPr>
                 <w:rFonts w:ascii="Times New Roman" w:hAnsi="Times New Roman" w:cs="Times New Roman"/>
@@ -4117,7 +4117,7 @@
           </w:p>
           <w:p>
             <w:pPr>
-              <w:pStyle w:val="a4"/>
+              <w:pStyle w:val="PlainText"/>
               <w:spacing w:line="276" w:lineRule="auto"/>
               <w:rPr>
                 <w:rFonts w:ascii="Times New Roman" w:hAnsi="Times New Roman" w:cs="Times New Roman"/>
@@ -4140,7 +4140,7 @@
           </w:p>
           <w:p>
             <w:pPr>
-              <w:pStyle w:val="a4"/>
+              <w:pStyle w:val="PlainText"/>
               <w:spacing w:line="276" w:lineRule="auto"/>
               <w:rPr>
                 <w:rFonts w:ascii="Times New Roman" w:hAnsi="Times New Roman" w:cs="Times New Roman"/>
@@ -4163,7 +4163,7 @@
           </w:p>
           <w:p>
             <w:pPr>
-              <w:pStyle w:val="a4"/>
+              <w:pStyle w:val="PlainText"/>
               <w:spacing w:line="276" w:lineRule="auto"/>
               <w:rPr>
                 <w:rFonts w:ascii="Times New Roman" w:hAnsi="Times New Roman" w:cs="Times New Roman"/>
@@ -4186,7 +4186,7 @@
           </w:p>
           <w:p>
             <w:pPr>
-              <w:pStyle w:val="a4"/>
+              <w:pStyle w:val="PlainText"/>
               <w:tabs>
                 <w:tab w:val="left" w:pos="907"/>
               </w:tabs>
@@ -4213,7 +4213,7 @@
           </w:p>
           <w:p>
             <w:pPr>
-              <w:pStyle w:val="a4"/>
+              <w:pStyle w:val="PlainText"/>
               <w:tabs>
                 <w:tab w:val="left" w:pos="907"/>
               </w:tabs>
@@ -4229,7 +4229,7 @@
           </w:p>
           <w:p>
             <w:pPr>
-              <w:pStyle w:val="a4"/>
+              <w:pStyle w:val="PlainText"/>
               <w:tabs>
                 <w:tab w:val="left" w:pos="907"/>
               </w:tabs>
@@ -4245,7 +4245,7 @@
           </w:p>
           <w:p>
             <w:pPr>
-              <w:pStyle w:val="a4"/>
+              <w:pStyle w:val="PlainText"/>
               <w:spacing w:line="276" w:lineRule="auto"/>
               <w:rPr>
                 <w:rFonts w:ascii="Times New Roman" w:hAnsi="Times New Roman" w:cs="Times New Roman"/>
@@ -4273,7 +4273,7 @@
           </w:tcPr>
           <w:p>
             <w:pPr>
-              <w:pStyle w:val="a4"/>
+              <w:pStyle w:val="PlainText"/>
               <w:rPr>
                 <w:rFonts w:ascii="Times New Roman" w:hAnsi="Times New Roman" w:cs="Times New Roman"/>
                 <w:b/>
@@ -4305,7 +4305,7 @@
           </w:p>
           <w:p>
             <w:pPr>
-              <w:pStyle w:val="a4"/>
+              <w:pStyle w:val="PlainText"/>
               <w:rPr>
                 <w:rFonts w:ascii="Times New Roman" w:hAnsi="Times New Roman" w:cs="Times New Roman"/>
                 <w:b/>
@@ -4337,7 +4337,7 @@
           </w:p>
           <w:p>
             <w:pPr>
-              <w:pStyle w:val="a4"/>
+              <w:pStyle w:val="PlainText"/>
               <w:rPr>
                 <w:rFonts w:ascii="Times New Roman" w:hAnsi="Times New Roman" w:cs="Times New Roman"/>
                 <w:b/>
@@ -4369,7 +4369,7 @@
           </w:p>
           <w:p>
             <w:pPr>
-              <w:pStyle w:val="a4"/>
+              <w:pStyle w:val="PlainText"/>
               <w:rPr>
                 <w:rFonts w:ascii="Times New Roman" w:hAnsi="Times New Roman" w:cs="Times New Roman"/>
                 <w:b/>
@@ -4401,7 +4401,7 @@
           </w:p>
           <w:p>
             <w:pPr>
-              <w:pStyle w:val="a4"/>
+              <w:pStyle w:val="PlainText"/>
               <w:rPr>
                 <w:rFonts w:ascii="Times New Roman" w:hAnsi="Times New Roman" w:cs="Times New Roman"/>
                 <w:b/>
@@ -4453,7 +4453,7 @@
           </w:p>
           <w:p>
             <w:pPr>
-              <w:pStyle w:val="a4"/>
+              <w:pStyle w:val="PlainText"/>
               <w:rPr>
                 <w:rFonts w:ascii="Times New Roman" w:hAnsi="Times New Roman" w:cs="Times New Roman"/>
                 <w:b/>
@@ -4485,7 +4485,7 @@
           </w:p>
           <w:p>
             <w:pPr>
-              <w:pStyle w:val="a4"/>
+              <w:pStyle w:val="PlainText"/>
               <w:rPr>
                 <w:rFonts w:ascii="Times New Roman" w:hAnsi="Times New Roman" w:cs="Times New Roman"/>
                 <w:b/>
@@ -4533,7 +4533,7 @@
           </w:p>
           <w:p>
             <w:pPr>
-              <w:pStyle w:val="a4"/>
+              <w:pStyle w:val="PlainText"/>
               <w:rPr>
                 <w:rFonts w:ascii="Times New Roman" w:hAnsi="Times New Roman" w:cs="Times New Roman"/>
                 <w:b/>
@@ -4575,7 +4575,7 @@
           </w:p>
           <w:p>
             <w:pPr>
-              <w:pStyle w:val="a4"/>
+              <w:pStyle w:val="PlainText"/>
               <w:rPr>
                 <w:rFonts w:ascii="Times New Roman" w:hAnsi="Times New Roman" w:cs="Times New Roman"/>
                 <w:b/>
@@ -4587,7 +4587,7 @@
           </w:p>
           <w:p>
             <w:pPr>
-              <w:pStyle w:val="a4"/>
+              <w:pStyle w:val="PlainText"/>
               <w:rPr>
                 <w:rFonts w:ascii="Times New Roman" w:hAnsi="Times New Roman" w:cs="Times New Roman"/>
                 <w:b/>
@@ -4599,7 +4599,7 @@
           </w:p>
           <w:p>
             <w:pPr>
-              <w:pStyle w:val="a4"/>
+              <w:pStyle w:val="PlainText"/>
               <w:rPr>
                 <w:rFonts w:ascii="Times New Roman" w:hAnsi="Times New Roman" w:cs="Times New Roman"/>
                 <w:b/>
@@ -4611,7 +4611,7 @@
           </w:p>
           <w:p>
             <w:pPr>
-              <w:pStyle w:val="a4"/>
+              <w:pStyle w:val="PlainText"/>
               <w:rPr>
                 <w:rFonts w:ascii="Times New Roman" w:hAnsi="Times New Roman" w:cs="Times New Roman"/>
                 <w:b/>
@@ -4623,7 +4623,7 @@
           </w:p>
           <w:p>
             <w:pPr>
-              <w:pStyle w:val="a4"/>
+              <w:pStyle w:val="PlainText"/>
               <w:rPr>
                 <w:rFonts w:ascii="Times New Roman" w:hAnsi="Times New Roman" w:cs="Times New Roman"/>
                 <w:b/>
@@ -4635,7 +4635,7 @@
           </w:p>
           <w:p>
             <w:pPr>
-              <w:pStyle w:val="a4"/>
+              <w:pStyle w:val="PlainText"/>
               <w:rPr>
                 <w:rFonts w:ascii="Times New Roman" w:hAnsi="Times New Roman" w:cs="Times New Roman"/>
                 <w:b/>
@@ -4647,7 +4647,7 @@
           </w:p>
           <w:p>
             <w:pPr>
-              <w:pStyle w:val="a4"/>
+              <w:pStyle w:val="PlainText"/>
               <w:rPr>
                 <w:rFonts w:ascii="Times New Roman" w:hAnsi="Times New Roman" w:cs="Times New Roman"/>
                 <w:b/>
@@ -4659,7 +4659,7 @@
           </w:p>
           <w:p>
             <w:pPr>
-              <w:pStyle w:val="a4"/>
+              <w:pStyle w:val="PlainText"/>
               <w:rPr>
                 <w:rFonts w:ascii="Times New Roman" w:hAnsi="Times New Roman" w:cs="Times New Roman"/>
                 <w:b/>
@@ -4701,7 +4701,7 @@
           </w:p>
           <w:p>
             <w:pPr>
-              <w:pStyle w:val="a4"/>
+              <w:pStyle w:val="PlainText"/>
               <w:spacing w:line="360" w:lineRule="auto"/>
               <w:rPr>
                 <w:rFonts w:ascii="Times New Roman" w:hAnsi="Times New Roman" w:cs="Times New Roman"/>
@@ -4895,17 +4895,18 @@
     </w:p>
     <w:tbl>
       <w:tblPr>
-        <w:tblStyle w:val="a3"/>
+        <w:tblStyle w:val="TableGrid"/>
         <w:tblW w:w="0" w:type="auto"/>
         <w:tblLook w:val="04A0" w:firstRow="1" w:lastRow="0" w:firstColumn="1" w:lastColumn="0" w:noHBand="0" w:noVBand="1"/>
       </w:tblPr>
       <w:tblGrid>
-        <w:gridCol w:w="9351"/>
+        <w:gridCol w:w="7650"/>
+        <w:gridCol w:w="1978"/>
       </w:tblGrid>
       <w:tr>
         <w:tc>
           <w:tcPr>
-            <w:tcW w:w="9351" w:type="dxa"/>
+            <w:tcW w:w="7650" w:type="dxa"/>
           </w:tcPr>
           <w:p>
             <w:pPr>
@@ -4935,11 +4936,50 @@
             </w:pPr>
             <w:r>
               <w:rPr>
+                <w:b/>
+                <w:i/>
+                <w:lang w:val="en-US"/>
+              </w:rPr>
+              <w:t>Mahsulotning nomi va texnik tasnifi</w:t>
+            </w:r>
+          </w:p>
+        </w:tc>
+        <w:tc>
+          <w:tcPr>
+            <w:tcW w:w="1978" w:type="dxa"/>
+          </w:tcPr>
+          <w:p>
+            <w:pPr>
+              <w:tabs>
+                <w:tab w:val="left" w:pos="560"/>
+                <w:tab w:val="left" w:pos="1120"/>
+                <w:tab w:val="left" w:pos="1680"/>
+                <w:tab w:val="left" w:pos="2240"/>
+                <w:tab w:val="left" w:pos="2800"/>
+                <w:tab w:val="left" w:pos="3360"/>
+                <w:tab w:val="left" w:pos="3920"/>
+                <w:tab w:val="left" w:pos="4480"/>
+                <w:tab w:val="left" w:pos="5040"/>
+                <w:tab w:val="left" w:pos="5600"/>
+                <w:tab w:val="left" w:pos="6160"/>
+                <w:tab w:val="left" w:pos="6720"/>
+              </w:tabs>
+              <w:autoSpaceDE w:val="0"/>
+              <w:autoSpaceDN w:val="0"/>
+              <w:adjustRightInd w:val="0"/>
+              <w:jc w:val="center"/>
+              <w:rPr>
                 <w:i/>
                 <w:iCs/>
-                <w:lang w:val="en-US"/>
-              </w:rPr>
-              <w:t>Mahsulotning nomi va texnik tasnifi</w:t>
+                <w:lang w:val="uz-Cyrl-UZ"/>
+              </w:rPr>
+            </w:pPr>
+            <w:r>
+              <w:rPr>
+                <w:b/>
+                <w:i/>
+              </w:rPr>
+              <w:t>Narxi</w:t>
             </w:r>
           </w:p>
         </w:tc>
@@ -4967,44 +5007,255 @@
         <w:rPr>
           <w:i/>
           <w:iCs/>
-          <w:sz w:val="28"/>
-          <w:szCs w:val="28"/>
-          <w:lang w:val="uz-Cyrl-UZ"/>
+          <w:lang w:val="en-US"/>
         </w:rPr>
       </w:pPr>
       <w:r>
         <w:rPr>
           <w:i/>
           <w:iCs/>
-          <w:sz w:val="28"/>
-          <w:szCs w:val="28"/>
-          <w:lang w:val="uz-Cyrl-UZ"/>
-        </w:rPr>
-        <w:t>${</w:t>
-      </w:r>
-      <w:r>
-        <w:rPr>
-          <w:i/>
-          <w:iCs/>
-          <w:sz w:val="28"/>
-          <w:szCs w:val="28"/>
-          <w:lang w:val="en-US"/>
-        </w:rPr>
-        <w:t>products</w:t>
-      </w:r>
-      <w:bookmarkStart w:id="0" w:name="_GoBack"/>
-      <w:bookmarkEnd w:id="0"/>
-      <w:r>
-        <w:rPr>
-          <w:i/>
-          <w:iCs/>
-          <w:sz w:val="28"/>
-          <w:szCs w:val="28"/>
-          <w:lang w:val="uz-Cyrl-UZ"/>
-        </w:rPr>
-        <w:t>}</w:t>
-      </w:r>
-    </w:p>
+          <w:lang w:val="en-US"/>
+        </w:rPr>
+        <w:t>${product_table}</w:t>
+      </w:r>
+    </w:p>
+    <w:tbl>
+      <w:tblPr>
+        <w:tblStyle w:val="TableGrid"/>
+        <w:tblW w:w="0" w:type="auto"/>
+        <w:tblLook w:val="04A0" w:firstRow="1" w:lastRow="0" w:firstColumn="1" w:lastColumn="0" w:noHBand="0" w:noVBand="1"/>
+      </w:tblPr>
+      <w:tblGrid>
+        <w:gridCol w:w="3539"/>
+        <w:gridCol w:w="4110"/>
+        <w:gridCol w:w="1979"/>
+      </w:tblGrid>
+      <w:tr>
+        <w:trPr>
+          <w:trHeight w:val="4301"/>
+        </w:trPr>
+        <w:tc>
+          <w:tcPr>
+            <w:tcW w:w="3539" w:type="dxa"/>
+          </w:tcPr>
+          <w:p>
+            <w:pPr>
+              <w:tabs>
+                <w:tab w:val="left" w:pos="560"/>
+                <w:tab w:val="left" w:pos="1120"/>
+                <w:tab w:val="left" w:pos="1680"/>
+                <w:tab w:val="left" w:pos="2240"/>
+                <w:tab w:val="left" w:pos="2800"/>
+                <w:tab w:val="left" w:pos="3360"/>
+                <w:tab w:val="left" w:pos="3920"/>
+                <w:tab w:val="left" w:pos="4480"/>
+                <w:tab w:val="left" w:pos="5040"/>
+                <w:tab w:val="left" w:pos="5600"/>
+                <w:tab w:val="left" w:pos="6160"/>
+                <w:tab w:val="left" w:pos="6720"/>
+              </w:tabs>
+              <w:autoSpaceDE w:val="0"/>
+              <w:autoSpaceDN w:val="0"/>
+              <w:adjustRightInd w:val="0"/>
+              <w:rPr>
+                <w:b/>
+                <w:bCs/>
+                <w:lang w:val="en-US"/>
+              </w:rPr>
+            </w:pPr>
+            <w:r>
+              <w:rPr>
+                <w:b/>
+                <w:bCs/>
+                <w:lang w:val="en-US"/>
+              </w:rPr>
+              <w:t>${product_title}</w:t>
+            </w:r>
+          </w:p>
+          <w:p>
+            <w:pPr>
+              <w:tabs>
+                <w:tab w:val="left" w:pos="560"/>
+                <w:tab w:val="left" w:pos="1120"/>
+                <w:tab w:val="left" w:pos="1680"/>
+                <w:tab w:val="left" w:pos="2240"/>
+                <w:tab w:val="left" w:pos="2800"/>
+                <w:tab w:val="left" w:pos="3360"/>
+                <w:tab w:val="left" w:pos="3920"/>
+                <w:tab w:val="left" w:pos="4480"/>
+                <w:tab w:val="left" w:pos="5040"/>
+                <w:tab w:val="left" w:pos="5600"/>
+                <w:tab w:val="left" w:pos="6160"/>
+                <w:tab w:val="left" w:pos="6720"/>
+              </w:tabs>
+              <w:autoSpaceDE w:val="0"/>
+              <w:autoSpaceDN w:val="0"/>
+              <w:adjustRightInd w:val="0"/>
+              <w:rPr>
+                <w:lang w:val="en-US"/>
+              </w:rPr>
+            </w:pPr>
+            <w:r>
+              <w:rPr>
+                <w:lang w:val="en-US"/>
+              </w:rPr>
+              <w:t>${product_de</w:t>
+            </w:r>
+            <w:r>
+              <w:rPr>
+                <w:lang w:val="en-US"/>
+              </w:rPr>
+              <w:t>scription</w:t>
+            </w:r>
+            <w:r>
+              <w:rPr>
+                <w:lang w:val="en-US"/>
+              </w:rPr>
+              <w:t>}</w:t>
+            </w:r>
+          </w:p>
+          <w:p>
+            <w:pPr>
+              <w:tabs>
+                <w:tab w:val="left" w:pos="560"/>
+                <w:tab w:val="left" w:pos="1120"/>
+                <w:tab w:val="left" w:pos="1680"/>
+                <w:tab w:val="left" w:pos="2240"/>
+                <w:tab w:val="left" w:pos="2800"/>
+                <w:tab w:val="left" w:pos="3360"/>
+                <w:tab w:val="left" w:pos="3920"/>
+                <w:tab w:val="left" w:pos="4480"/>
+                <w:tab w:val="left" w:pos="5040"/>
+                <w:tab w:val="left" w:pos="5600"/>
+                <w:tab w:val="left" w:pos="6160"/>
+                <w:tab w:val="left" w:pos="6720"/>
+              </w:tabs>
+              <w:autoSpaceDE w:val="0"/>
+              <w:autoSpaceDN w:val="0"/>
+              <w:adjustRightInd w:val="0"/>
+              <w:rPr>
+                <w:b/>
+                <w:bCs/>
+                <w:lang w:val="en-US"/>
+              </w:rPr>
+            </w:pPr>
+          </w:p>
+        </w:tc>
+        <w:tc>
+          <w:tcPr>
+            <w:tcW w:w="4111" w:type="dxa"/>
+          </w:tcPr>
+          <w:p>
+            <w:pPr>
+              <w:tabs>
+                <w:tab w:val="left" w:pos="560"/>
+                <w:tab w:val="left" w:pos="1120"/>
+                <w:tab w:val="left" w:pos="1680"/>
+                <w:tab w:val="left" w:pos="2240"/>
+                <w:tab w:val="left" w:pos="2800"/>
+                <w:tab w:val="left" w:pos="3360"/>
+                <w:tab w:val="left" w:pos="3920"/>
+                <w:tab w:val="left" w:pos="4480"/>
+                <w:tab w:val="left" w:pos="5040"/>
+                <w:tab w:val="left" w:pos="5600"/>
+                <w:tab w:val="left" w:pos="6160"/>
+                <w:tab w:val="left" w:pos="6720"/>
+              </w:tabs>
+              <w:autoSpaceDE w:val="0"/>
+              <w:autoSpaceDN w:val="0"/>
+              <w:adjustRightInd w:val="0"/>
+              <w:jc w:val="center"/>
+              <w:rPr>
+                <w:i/>
+                <w:iCs/>
+                <w:lang w:val="en-US"/>
+              </w:rPr>
+            </w:pPr>
+            <w:r>
+              <w:rPr>
+                <w:i/>
+                <w:iCs/>
+                <w:lang w:val="en-US"/>
+              </w:rPr>
+              <w:t>${product_image}</w:t>
+            </w:r>
+          </w:p>
+        </w:tc>
+        <w:tc>
+          <w:tcPr>
+            <w:tcW w:w="1978" w:type="dxa"/>
+          </w:tcPr>
+          <w:p>
+            <w:pPr>
+              <w:rPr>
+                <w:lang w:val="en-US"/>
+              </w:rPr>
+            </w:pPr>
+          </w:p>
+          <w:p>
+            <w:pPr>
+              <w:rPr>
+                <w:lang w:val="en-US"/>
+              </w:rPr>
+            </w:pPr>
+          </w:p>
+          <w:p>
+            <w:pPr>
+              <w:rPr>
+                <w:lang w:val="en-US"/>
+              </w:rPr>
+            </w:pPr>
+          </w:p>
+          <w:p>
+            <w:pPr>
+              <w:rPr>
+                <w:lang w:val="en-US"/>
+              </w:rPr>
+            </w:pPr>
+          </w:p>
+          <w:p>
+            <w:pPr>
+              <w:rPr>
+                <w:lang w:val="en-US"/>
+              </w:rPr>
+            </w:pPr>
+          </w:p>
+          <w:p>
+            <w:pPr>
+              <w:jc w:val="center"/>
+              <w:rPr>
+                <w:lang w:val="en-US"/>
+              </w:rPr>
+            </w:pPr>
+          </w:p>
+          <w:p>
+            <w:pPr>
+              <w:rPr>
+                <w:lang w:val="en-US"/>
+              </w:rPr>
+            </w:pPr>
+          </w:p>
+          <w:p>
+            <w:pPr>
+              <w:jc w:val="center"/>
+              <w:rPr>
+                <w:lang w:val="en-US"/>
+              </w:rPr>
+            </w:pPr>
+            <w:r>
+              <w:rPr>
+                <w:b/>
+                <w:bCs/>
+                <w:lang w:val="en-US"/>
+              </w:rPr>
+              <w:t>${product_price}</w:t>
+            </w:r>
+            <w:bookmarkStart w:id="0" w:name="_GoBack"/>
+            <w:bookmarkEnd w:id="0"/>
+          </w:p>
+        </w:tc>
+      </w:tr>
+    </w:tbl>
     <w:p>
       <w:pPr>
         <w:tabs>
@@ -5027,9 +5278,17 @@
         <w:rPr>
           <w:i/>
           <w:iCs/>
-          <w:lang w:val="uz-Cyrl-UZ"/>
-        </w:rPr>
-      </w:pPr>
+          <w:lang w:val="en-US"/>
+        </w:rPr>
+      </w:pPr>
+      <w:r>
+        <w:rPr>
+          <w:i/>
+          <w:iCs/>
+          <w:lang w:val="en-US"/>
+        </w:rPr>
+        <w:t>${/product_table}</w:t>
+      </w:r>
     </w:p>
     <w:p>
       <w:pPr>
@@ -5333,7 +5592,7 @@
     </w:p>
     <w:p>
       <w:pPr>
-        <w:pStyle w:val="a4"/>
+        <w:pStyle w:val="PlainText"/>
         <w:jc w:val="center"/>
         <w:rPr>
           <w:rFonts w:ascii="Times New Roman" w:hAnsi="Times New Roman" w:cs="Times New Roman"/>
@@ -5346,7 +5605,7 @@
     </w:p>
     <w:p>
       <w:pPr>
-        <w:pStyle w:val="a4"/>
+        <w:pStyle w:val="PlainText"/>
         <w:jc w:val="center"/>
         <w:rPr>
           <w:rFonts w:ascii="Times New Roman" w:hAnsi="Times New Roman" w:cs="Times New Roman"/>
@@ -5359,7 +5618,7 @@
     </w:p>
     <w:p>
       <w:pPr>
-        <w:pStyle w:val="a4"/>
+        <w:pStyle w:val="PlainText"/>
         <w:jc w:val="center"/>
         <w:rPr>
           <w:rFonts w:ascii="Times New Roman" w:hAnsi="Times New Roman" w:cs="Times New Roman"/>
@@ -5372,7 +5631,7 @@
     </w:p>
     <w:p>
       <w:pPr>
-        <w:pStyle w:val="a4"/>
+        <w:pStyle w:val="PlainText"/>
         <w:jc w:val="center"/>
         <w:rPr>
           <w:rFonts w:ascii="Times New Roman" w:hAnsi="Times New Roman" w:cs="Times New Roman"/>
@@ -5385,7 +5644,7 @@
     </w:p>
     <w:p>
       <w:pPr>
-        <w:pStyle w:val="a4"/>
+        <w:pStyle w:val="PlainText"/>
         <w:jc w:val="center"/>
         <w:rPr>
           <w:rFonts w:ascii="Times New Roman" w:hAnsi="Times New Roman" w:cs="Times New Roman"/>
@@ -5438,7 +5697,7 @@
     </w:p>
     <w:p>
       <w:pPr>
-        <w:pStyle w:val="a4"/>
+        <w:pStyle w:val="PlainText"/>
         <w:jc w:val="center"/>
         <w:rPr>
           <w:rFonts w:ascii="Times New Roman" w:hAnsi="Times New Roman" w:cs="Times New Roman"/>
@@ -5469,7 +5728,7 @@
           </w:tcPr>
           <w:p>
             <w:pPr>
-              <w:pStyle w:val="a4"/>
+              <w:pStyle w:val="PlainText"/>
               <w:jc w:val="center"/>
               <w:rPr>
                 <w:rFonts w:ascii="Times New Roman" w:hAnsi="Times New Roman" w:cs="Times New Roman"/>
@@ -5505,7 +5764,7 @@
           </w:tcPr>
           <w:p>
             <w:pPr>
-              <w:pStyle w:val="a4"/>
+              <w:pStyle w:val="PlainText"/>
               <w:jc w:val="center"/>
               <w:rPr>
                 <w:rFonts w:ascii="Times New Roman" w:hAnsi="Times New Roman" w:cs="Times New Roman"/>
@@ -5546,7 +5805,7 @@
           </w:tcPr>
           <w:p>
             <w:pPr>
-              <w:pStyle w:val="a4"/>
+              <w:pStyle w:val="PlainText"/>
               <w:rPr>
                 <w:rFonts w:ascii="Times New Roman" w:hAnsi="Times New Roman" w:cs="Times New Roman"/>
                 <w:b/>
@@ -5568,7 +5827,7 @@
           </w:p>
           <w:p>
             <w:pPr>
-              <w:pStyle w:val="a4"/>
+              <w:pStyle w:val="PlainText"/>
               <w:rPr>
                 <w:rFonts w:ascii="Times New Roman" w:hAnsi="Times New Roman" w:cs="Times New Roman"/>
                 <w:b/>
@@ -5590,7 +5849,7 @@
           </w:p>
           <w:p>
             <w:pPr>
-              <w:pStyle w:val="a4"/>
+              <w:pStyle w:val="PlainText"/>
               <w:rPr>
                 <w:rFonts w:ascii="Times New Roman" w:hAnsi="Times New Roman" w:cs="Times New Roman"/>
                 <w:b/>
@@ -5612,7 +5871,7 @@
           </w:p>
           <w:p>
             <w:pPr>
-              <w:pStyle w:val="a4"/>
+              <w:pStyle w:val="PlainText"/>
               <w:rPr>
                 <w:rFonts w:ascii="Times New Roman" w:hAnsi="Times New Roman" w:cs="Times New Roman"/>
                 <w:b/>
@@ -5644,7 +5903,7 @@
           </w:p>
           <w:p>
             <w:pPr>
-              <w:pStyle w:val="a4"/>
+              <w:pStyle w:val="PlainText"/>
               <w:rPr>
                 <w:rFonts w:ascii="Times New Roman" w:hAnsi="Times New Roman" w:cs="Times New Roman"/>
                 <w:b/>
@@ -5746,7 +6005,7 @@
           </w:p>
           <w:p>
             <w:pPr>
-              <w:pStyle w:val="a4"/>
+              <w:pStyle w:val="PlainText"/>
               <w:rPr>
                 <w:rFonts w:ascii="Times New Roman" w:hAnsi="Times New Roman" w:cs="Times New Roman"/>
                 <w:b/>
@@ -5768,7 +6027,7 @@
           </w:p>
           <w:p>
             <w:pPr>
-              <w:pStyle w:val="a4"/>
+              <w:pStyle w:val="PlainText"/>
               <w:rPr>
                 <w:rFonts w:ascii="Times New Roman" w:hAnsi="Times New Roman" w:cs="Times New Roman"/>
                 <w:b/>
@@ -5790,7 +6049,7 @@
           </w:p>
           <w:p>
             <w:pPr>
-              <w:pStyle w:val="a4"/>
+              <w:pStyle w:val="PlainText"/>
               <w:rPr>
                 <w:rFonts w:ascii="Times New Roman" w:hAnsi="Times New Roman" w:cs="Times New Roman"/>
                 <w:b/>
@@ -5812,7 +6071,7 @@
           </w:p>
           <w:p>
             <w:pPr>
-              <w:pStyle w:val="a4"/>
+              <w:pStyle w:val="PlainText"/>
               <w:rPr>
                 <w:rFonts w:ascii="Times New Roman" w:hAnsi="Times New Roman" w:cs="Times New Roman"/>
                 <w:b/>
@@ -5834,7 +6093,7 @@
           </w:p>
           <w:p>
             <w:pPr>
-              <w:pStyle w:val="a4"/>
+              <w:pStyle w:val="PlainText"/>
               <w:rPr>
                 <w:rFonts w:ascii="Times New Roman" w:hAnsi="Times New Roman" w:cs="Times New Roman"/>
                 <w:b/>
@@ -5856,7 +6115,7 @@
           </w:p>
           <w:p>
             <w:pPr>
-              <w:pStyle w:val="a4"/>
+              <w:pStyle w:val="PlainText"/>
               <w:tabs>
                 <w:tab w:val="left" w:pos="907"/>
               </w:tabs>
@@ -5882,7 +6141,7 @@
           </w:p>
           <w:p>
             <w:pPr>
-              <w:pStyle w:val="a4"/>
+              <w:pStyle w:val="PlainText"/>
               <w:tabs>
                 <w:tab w:val="left" w:pos="907"/>
               </w:tabs>
@@ -5897,7 +6156,7 @@
           </w:p>
           <w:p>
             <w:pPr>
-              <w:pStyle w:val="a4"/>
+              <w:pStyle w:val="PlainText"/>
               <w:tabs>
                 <w:tab w:val="left" w:pos="907"/>
               </w:tabs>
@@ -5912,7 +6171,7 @@
           </w:p>
           <w:p>
             <w:pPr>
-              <w:pStyle w:val="a4"/>
+              <w:pStyle w:val="PlainText"/>
               <w:rPr>
                 <w:rFonts w:ascii="Times New Roman" w:hAnsi="Times New Roman" w:cs="Times New Roman"/>
                 <w:b/>
@@ -5939,7 +6198,7 @@
           </w:tcPr>
           <w:p>
             <w:pPr>
-              <w:pStyle w:val="a4"/>
+              <w:pStyle w:val="PlainText"/>
               <w:rPr>
                 <w:rFonts w:ascii="Times New Roman" w:hAnsi="Times New Roman" w:cs="Times New Roman"/>
                 <w:b/>
@@ -5961,7 +6220,7 @@
           </w:p>
           <w:p>
             <w:pPr>
-              <w:pStyle w:val="a4"/>
+              <w:pStyle w:val="PlainText"/>
               <w:rPr>
                 <w:rFonts w:ascii="Times New Roman" w:hAnsi="Times New Roman" w:cs="Times New Roman"/>
                 <w:b/>
@@ -5993,7 +6252,7 @@
           </w:p>
           <w:p>
             <w:pPr>
-              <w:pStyle w:val="a4"/>
+              <w:pStyle w:val="PlainText"/>
               <w:rPr>
                 <w:rFonts w:ascii="Times New Roman" w:hAnsi="Times New Roman" w:cs="Times New Roman"/>
                 <w:b/>
@@ -6025,7 +6284,7 @@
           </w:p>
           <w:p>
             <w:pPr>
-              <w:pStyle w:val="a4"/>
+              <w:pStyle w:val="PlainText"/>
               <w:rPr>
                 <w:rFonts w:ascii="Times New Roman" w:hAnsi="Times New Roman" w:cs="Times New Roman"/>
                 <w:b/>
@@ -6057,7 +6316,7 @@
           </w:p>
           <w:p>
             <w:pPr>
-              <w:pStyle w:val="a4"/>
+              <w:pStyle w:val="PlainText"/>
               <w:rPr>
                 <w:rFonts w:ascii="Times New Roman" w:hAnsi="Times New Roman" w:cs="Times New Roman"/>
                 <w:b/>
@@ -6089,7 +6348,7 @@
           </w:p>
           <w:p>
             <w:pPr>
-              <w:pStyle w:val="a4"/>
+              <w:pStyle w:val="PlainText"/>
               <w:rPr>
                 <w:rFonts w:ascii="Times New Roman" w:hAnsi="Times New Roman" w:cs="Times New Roman"/>
                 <w:b/>
@@ -6121,7 +6380,7 @@
           </w:p>
           <w:p>
             <w:pPr>
-              <w:pStyle w:val="a4"/>
+              <w:pStyle w:val="PlainText"/>
               <w:rPr>
                 <w:rFonts w:ascii="Times New Roman" w:hAnsi="Times New Roman" w:cs="Times New Roman"/>
                 <w:b/>
@@ -6153,7 +6412,7 @@
           </w:p>
           <w:p>
             <w:pPr>
-              <w:pStyle w:val="a4"/>
+              <w:pStyle w:val="PlainText"/>
               <w:rPr>
                 <w:rFonts w:ascii="Times New Roman" w:hAnsi="Times New Roman" w:cs="Times New Roman"/>
                 <w:b/>
@@ -6195,7 +6454,7 @@
           </w:p>
           <w:p>
             <w:pPr>
-              <w:pStyle w:val="a4"/>
+              <w:pStyle w:val="PlainText"/>
               <w:rPr>
                 <w:rFonts w:ascii="Times New Roman" w:hAnsi="Times New Roman" w:cs="Times New Roman"/>
                 <w:b/>
@@ -6207,7 +6466,7 @@
           </w:p>
           <w:p>
             <w:pPr>
-              <w:pStyle w:val="a4"/>
+              <w:pStyle w:val="PlainText"/>
               <w:rPr>
                 <w:rFonts w:ascii="Times New Roman" w:hAnsi="Times New Roman" w:cs="Times New Roman"/>
                 <w:b/>
@@ -6219,7 +6478,7 @@
           </w:p>
           <w:p>
             <w:pPr>
-              <w:pStyle w:val="a4"/>
+              <w:pStyle w:val="PlainText"/>
               <w:rPr>
                 <w:rFonts w:ascii="Times New Roman" w:hAnsi="Times New Roman" w:cs="Times New Roman"/>
                 <w:b/>
@@ -6231,7 +6490,7 @@
           </w:p>
           <w:p>
             <w:pPr>
-              <w:pStyle w:val="a4"/>
+              <w:pStyle w:val="PlainText"/>
               <w:rPr>
                 <w:rFonts w:ascii="Times New Roman" w:hAnsi="Times New Roman" w:cs="Times New Roman"/>
                 <w:b/>
@@ -6243,7 +6502,7 @@
           </w:p>
           <w:p>
             <w:pPr>
-              <w:pStyle w:val="a4"/>
+              <w:pStyle w:val="PlainText"/>
               <w:rPr>
                 <w:rFonts w:ascii="Times New Roman" w:hAnsi="Times New Roman" w:cs="Times New Roman"/>
                 <w:b/>
@@ -6255,7 +6514,7 @@
           </w:p>
           <w:p>
             <w:pPr>
-              <w:pStyle w:val="a4"/>
+              <w:pStyle w:val="PlainText"/>
               <w:rPr>
                 <w:rFonts w:ascii="Times New Roman" w:hAnsi="Times New Roman" w:cs="Times New Roman"/>
                 <w:b/>
@@ -6267,7 +6526,7 @@
           </w:p>
           <w:p>
             <w:pPr>
-              <w:pStyle w:val="a4"/>
+              <w:pStyle w:val="PlainText"/>
               <w:rPr>
                 <w:rFonts w:ascii="Times New Roman" w:hAnsi="Times New Roman" w:cs="Times New Roman"/>
                 <w:b/>
@@ -6279,7 +6538,7 @@
           </w:p>
           <w:p>
             <w:pPr>
-              <w:pStyle w:val="a4"/>
+              <w:pStyle w:val="PlainText"/>
               <w:rPr>
                 <w:rFonts w:ascii="Times New Roman" w:hAnsi="Times New Roman" w:cs="Times New Roman"/>
                 <w:b/>
@@ -6311,7 +6570,7 @@
           </w:p>
           <w:p>
             <w:pPr>
-              <w:pStyle w:val="a4"/>
+              <w:pStyle w:val="PlainText"/>
               <w:rPr>
                 <w:rFonts w:ascii="Times New Roman" w:hAnsi="Times New Roman" w:cs="Times New Roman"/>
                 <w:b/>
@@ -6337,8 +6596,6 @@
       <w:headerReference w:type="default" r:id="rId9"/>
       <w:footerReference w:type="even" r:id="rId10"/>
       <w:footerReference w:type="default" r:id="rId11"/>
-      <w:headerReference w:type="first" r:id="rId12"/>
-      <w:footerReference w:type="first" r:id="rId13"/>
       <w:pgSz w:w="11906" w:h="16838"/>
       <w:pgMar w:top="270" w:right="850" w:bottom="567" w:left="1418" w:header="200" w:footer="121" w:gutter="0"/>
       <w:cols w:space="708"/>
@@ -6371,7 +6628,7 @@
 <w:ftr xmlns:wpc="http://schemas.microsoft.com/office/word/2010/wordprocessingCanvas" xmlns:cx="http://schemas.microsoft.com/office/drawing/2014/chartex" xmlns:cx1="http://schemas.microsoft.com/office/drawing/2015/9/8/chartex" xmlns:cx2="http://schemas.microsoft.com/office/drawing/2015/10/21/chartex" xmlns:cx3="http://schemas.microsoft.com/office/drawing/2016/5/9/chartex" xmlns:cx4="http://schemas.microsoft.com/office/drawing/2016/5/10/chartex" xmlns:cx5="http://schemas.microsoft.com/office/drawing/2016/5/11/chartex" xmlns:cx6="http://schemas.microsoft.com/office/drawing/2016/5/12/chartex" xmlns:cx7="http://schemas.microsoft.com/office/drawing/2016/5/13/chartex" xmlns:cx8="http://schemas.microsoft.com/office/drawing/2016/5/14/chartex" xmlns:mc="http://schemas.openxmlformats.org/markup-compatibility/2006" xmlns:aink="http://schemas.microsoft.com/office/drawing/2016/ink" xmlns:am3d="http://schemas.microsoft.com/office/drawing/2017/model3d" xmlns:o="urn:schemas-microsoft-com:office:office" xmlns:r="http://schemas.openxmlformats.org/officeDocument/2006/relationships" xmlns:m="http://schemas.openxmlformats.org/officeDocument/2006/math" xmlns:v="urn:schemas-microsoft-com:vml" xmlns:wp14="http://schemas.microsoft.com/office/word/2010/wordprocessingDrawing" xmlns:wp="http://schemas.openxmlformats.org/drawingml/2006/wordprocessingDrawing" xmlns:w10="urn:schemas-microsoft-com:office:word" xmlns:w="http://schemas.openxmlformats.org/wordprocessingml/2006/main" xmlns:w14="http://schemas.microsoft.com/office/word/2010/wordml" xmlns:w15="http://schemas.microsoft.com/office/word/2012/wordml" xmlns:w16cid="http://schemas.microsoft.com/office/word/2016/wordml/cid" xmlns:w16se="http://schemas.microsoft.com/office/word/2015/wordml/symex" xmlns:wpg="http://schemas.microsoft.com/office/word/2010/wordprocessingGroup" xmlns:wpi="http://schemas.microsoft.com/office/word/2010/wordprocessingInk" xmlns:wne="http://schemas.microsoft.com/office/word/2006/wordml" xmlns:wps="http://schemas.microsoft.com/office/word/2010/wordprocessingShape" mc:Ignorable="w14 w15 w16se w16cid wp14">
   <w:p>
     <w:pPr>
-      <w:pStyle w:val="aa"/>
+      <w:pStyle w:val="Footer"/>
       <w:rPr>
         <w:lang w:val="en-US"/>
       </w:rPr>
@@ -6379,7 +6636,7 @@
   </w:p>
   <w:p>
     <w:pPr>
-      <w:pStyle w:val="aa"/>
+      <w:pStyle w:val="Footer"/>
     </w:pPr>
   </w:p>
 </w:ftr>
@@ -6389,7 +6646,7 @@
 <w:ftr xmlns:wpc="http://schemas.microsoft.com/office/word/2010/wordprocessingCanvas" xmlns:cx="http://schemas.microsoft.com/office/drawing/2014/chartex" xmlns:cx1="http://schemas.microsoft.com/office/drawing/2015/9/8/chartex" xmlns:cx2="http://schemas.microsoft.com/office/drawing/2015/10/21/chartex" xmlns:cx3="http://schemas.microsoft.com/office/drawing/2016/5/9/chartex" xmlns:cx4="http://schemas.microsoft.com/office/drawing/2016/5/10/chartex" xmlns:cx5="http://schemas.microsoft.com/office/drawing/2016/5/11/chartex" xmlns:cx6="http://schemas.microsoft.com/office/drawing/2016/5/12/chartex" xmlns:cx7="http://schemas.microsoft.com/office/drawing/2016/5/13/chartex" xmlns:cx8="http://schemas.microsoft.com/office/drawing/2016/5/14/chartex" xmlns:mc="http://schemas.openxmlformats.org/markup-compatibility/2006" xmlns:aink="http://schemas.microsoft.com/office/drawing/2016/ink" xmlns:am3d="http://schemas.microsoft.com/office/drawing/2017/model3d" xmlns:o="urn:schemas-microsoft-com:office:office" xmlns:r="http://schemas.openxmlformats.org/officeDocument/2006/relationships" xmlns:m="http://schemas.openxmlformats.org/officeDocument/2006/math" xmlns:v="urn:schemas-microsoft-com:vml" xmlns:wp14="http://schemas.microsoft.com/office/word/2010/wordprocessingDrawing" xmlns:wp="http://schemas.openxmlformats.org/drawingml/2006/wordprocessingDrawing" xmlns:w10="urn:schemas-microsoft-com:office:word" xmlns:w="http://schemas.openxmlformats.org/wordprocessingml/2006/main" xmlns:w14="http://schemas.microsoft.com/office/word/2010/wordml" xmlns:w15="http://schemas.microsoft.com/office/word/2012/wordml" xmlns:w16cid="http://schemas.microsoft.com/office/word/2016/wordml/cid" xmlns:w16se="http://schemas.microsoft.com/office/word/2015/wordml/symex" xmlns:wpg="http://schemas.microsoft.com/office/word/2010/wordprocessingGroup" xmlns:wpi="http://schemas.microsoft.com/office/word/2010/wordprocessingInk" xmlns:wne="http://schemas.microsoft.com/office/word/2006/wordml" xmlns:wps="http://schemas.microsoft.com/office/word/2010/wordprocessingShape" mc:Ignorable="w14 w15 w16se w16cid wp14">
   <w:p>
     <w:pPr>
-      <w:pStyle w:val="aa"/>
+      <w:pStyle w:val="Footer"/>
       <w:tabs>
         <w:tab w:val="left" w:pos="1657"/>
         <w:tab w:val="center" w:pos="4819"/>
@@ -6482,17 +6739,7 @@
   </w:p>
   <w:p>
     <w:pPr>
-      <w:pStyle w:val="aa"/>
-    </w:pPr>
-  </w:p>
-</w:ftr>
-</file>
-
-<file path=word/footer3.xml><?xml version="1.0" encoding="utf-8"?>
-<w:ftr xmlns:wpc="http://schemas.microsoft.com/office/word/2010/wordprocessingCanvas" xmlns:cx="http://schemas.microsoft.com/office/drawing/2014/chartex" xmlns:cx1="http://schemas.microsoft.com/office/drawing/2015/9/8/chartex" xmlns:cx2="http://schemas.microsoft.com/office/drawing/2015/10/21/chartex" xmlns:cx3="http://schemas.microsoft.com/office/drawing/2016/5/9/chartex" xmlns:cx4="http://schemas.microsoft.com/office/drawing/2016/5/10/chartex" xmlns:cx5="http://schemas.microsoft.com/office/drawing/2016/5/11/chartex" xmlns:cx6="http://schemas.microsoft.com/office/drawing/2016/5/12/chartex" xmlns:cx7="http://schemas.microsoft.com/office/drawing/2016/5/13/chartex" xmlns:cx8="http://schemas.microsoft.com/office/drawing/2016/5/14/chartex" xmlns:mc="http://schemas.openxmlformats.org/markup-compatibility/2006" xmlns:aink="http://schemas.microsoft.com/office/drawing/2016/ink" xmlns:am3d="http://schemas.microsoft.com/office/drawing/2017/model3d" xmlns:o="urn:schemas-microsoft-com:office:office" xmlns:r="http://schemas.openxmlformats.org/officeDocument/2006/relationships" xmlns:m="http://schemas.openxmlformats.org/officeDocument/2006/math" xmlns:v="urn:schemas-microsoft-com:vml" xmlns:wp14="http://schemas.microsoft.com/office/word/2010/wordprocessingDrawing" xmlns:wp="http://schemas.openxmlformats.org/drawingml/2006/wordprocessingDrawing" xmlns:w10="urn:schemas-microsoft-com:office:word" xmlns:w="http://schemas.openxmlformats.org/wordprocessingml/2006/main" xmlns:w14="http://schemas.microsoft.com/office/word/2010/wordml" xmlns:w15="http://schemas.microsoft.com/office/word/2012/wordml" xmlns:w16cid="http://schemas.microsoft.com/office/word/2016/wordml/cid" xmlns:w16se="http://schemas.microsoft.com/office/word/2015/wordml/symex" xmlns:wpg="http://schemas.microsoft.com/office/word/2010/wordprocessingGroup" xmlns:wpi="http://schemas.microsoft.com/office/word/2010/wordprocessingInk" xmlns:wne="http://schemas.microsoft.com/office/word/2006/wordml" xmlns:wps="http://schemas.microsoft.com/office/word/2010/wordprocessingShape" mc:Ignorable="w14 w15 w16se w16cid wp14">
-  <w:p>
-    <w:pPr>
-      <w:pStyle w:val="aa"/>
+      <w:pStyle w:val="Footer"/>
     </w:pPr>
   </w:p>
 </w:ftr>
@@ -6521,7 +6768,7 @@
 <w:hdr xmlns:wpc="http://schemas.microsoft.com/office/word/2010/wordprocessingCanvas" xmlns:cx="http://schemas.microsoft.com/office/drawing/2014/chartex" xmlns:cx1="http://schemas.microsoft.com/office/drawing/2015/9/8/chartex" xmlns:cx2="http://schemas.microsoft.com/office/drawing/2015/10/21/chartex" xmlns:cx3="http://schemas.microsoft.com/office/drawing/2016/5/9/chartex" xmlns:cx4="http://schemas.microsoft.com/office/drawing/2016/5/10/chartex" xmlns:cx5="http://schemas.microsoft.com/office/drawing/2016/5/11/chartex" xmlns:cx6="http://schemas.microsoft.com/office/drawing/2016/5/12/chartex" xmlns:cx7="http://schemas.microsoft.com/office/drawing/2016/5/13/chartex" xmlns:cx8="http://schemas.microsoft.com/office/drawing/2016/5/14/chartex" xmlns:mc="http://schemas.openxmlformats.org/markup-compatibility/2006" xmlns:aink="http://schemas.microsoft.com/office/drawing/2016/ink" xmlns:am3d="http://schemas.microsoft.com/office/drawing/2017/model3d" xmlns:o="urn:schemas-microsoft-com:office:office" xmlns:r="http://schemas.openxmlformats.org/officeDocument/2006/relationships" xmlns:m="http://schemas.openxmlformats.org/officeDocument/2006/math" xmlns:v="urn:schemas-microsoft-com:vml" xmlns:wp14="http://schemas.microsoft.com/office/word/2010/wordprocessingDrawing" xmlns:wp="http://schemas.openxmlformats.org/drawingml/2006/wordprocessingDrawing" xmlns:w10="urn:schemas-microsoft-com:office:word" xmlns:w="http://schemas.openxmlformats.org/wordprocessingml/2006/main" xmlns:w14="http://schemas.microsoft.com/office/word/2010/wordml" xmlns:w15="http://schemas.microsoft.com/office/word/2012/wordml" xmlns:w16cid="http://schemas.microsoft.com/office/word/2016/wordml/cid" xmlns:w16se="http://schemas.microsoft.com/office/word/2015/wordml/symex" xmlns:wpg="http://schemas.microsoft.com/office/word/2010/wordprocessingGroup" xmlns:wpi="http://schemas.microsoft.com/office/word/2010/wordprocessingInk" xmlns:wne="http://schemas.microsoft.com/office/word/2006/wordml" xmlns:wps="http://schemas.microsoft.com/office/word/2010/wordprocessingShape" mc:Ignorable="w14 w15 w16se w16cid wp14">
   <w:p>
     <w:pPr>
-      <w:pStyle w:val="a8"/>
+      <w:pStyle w:val="Header"/>
       <w:ind w:left="-1418"/>
       <w:rPr>
         <w:lang w:val="en-US"/>
@@ -6584,7 +6831,7 @@
   </w:p>
   <w:p>
     <w:pPr>
-      <w:pStyle w:val="a8"/>
+      <w:pStyle w:val="Header"/>
       <w:tabs>
         <w:tab w:val="clear" w:pos="4677"/>
         <w:tab w:val="clear" w:pos="9355"/>
@@ -6609,15 +6856,7 @@
 <w:hdr xmlns:wpc="http://schemas.microsoft.com/office/word/2010/wordprocessingCanvas" xmlns:cx="http://schemas.microsoft.com/office/drawing/2014/chartex" xmlns:cx1="http://schemas.microsoft.com/office/drawing/2015/9/8/chartex" xmlns:cx2="http://schemas.microsoft.com/office/drawing/2015/10/21/chartex" xmlns:cx3="http://schemas.microsoft.com/office/drawing/2016/5/9/chartex" xmlns:cx4="http://schemas.microsoft.com/office/drawing/2016/5/10/chartex" xmlns:cx5="http://schemas.microsoft.com/office/drawing/2016/5/11/chartex" xmlns:cx6="http://schemas.microsoft.com/office/drawing/2016/5/12/chartex" xmlns:cx7="http://schemas.microsoft.com/office/drawing/2016/5/13/chartex" xmlns:cx8="http://schemas.microsoft.com/office/drawing/2016/5/14/chartex" xmlns:mc="http://schemas.openxmlformats.org/markup-compatibility/2006" xmlns:aink="http://schemas.microsoft.com/office/drawing/2016/ink" xmlns:am3d="http://schemas.microsoft.com/office/drawing/2017/model3d" xmlns:o="urn:schemas-microsoft-com:office:office" xmlns:r="http://schemas.openxmlformats.org/officeDocument/2006/relationships" xmlns:m="http://schemas.openxmlformats.org/officeDocument/2006/math" xmlns:v="urn:schemas-microsoft-com:vml" xmlns:wp14="http://schemas.microsoft.com/office/word/2010/wordprocessingDrawing" xmlns:wp="http://schemas.openxmlformats.org/drawingml/2006/wordprocessingDrawing" xmlns:w10="urn:schemas-microsoft-com:office:word" xmlns:w="http://schemas.openxmlformats.org/wordprocessingml/2006/main" xmlns:w14="http://schemas.microsoft.com/office/word/2010/wordml" xmlns:w15="http://schemas.microsoft.com/office/word/2012/wordml" xmlns:w16cid="http://schemas.microsoft.com/office/word/2016/wordml/cid" xmlns:w16se="http://schemas.microsoft.com/office/word/2015/wordml/symex" xmlns:wpg="http://schemas.microsoft.com/office/word/2010/wordprocessingGroup" xmlns:wpi="http://schemas.microsoft.com/office/word/2010/wordprocessingInk" xmlns:wne="http://schemas.microsoft.com/office/word/2006/wordml" xmlns:wps="http://schemas.microsoft.com/office/word/2010/wordprocessingShape" mc:Ignorable="w14 w15 w16se w16cid wp14">
   <w:p>
     <w:pPr>
-      <w:pStyle w:val="a8"/>
-      <w:rPr>
-        <w:lang w:val="en-US"/>
-      </w:rPr>
-    </w:pPr>
-  </w:p>
-  <w:p>
-    <w:pPr>
-      <w:pStyle w:val="a8"/>
+      <w:pStyle w:val="Header"/>
       <w:ind w:left="-1418"/>
       <w:rPr>
         <w:lang w:val="en-US"/>
@@ -6629,7 +6868,7 @@
         <w:lang w:val="ru-RU" w:eastAsia="ru-RU"/>
       </w:rPr>
       <w:drawing>
-        <wp:inline distT="0" distB="0" distL="0" distR="0" wp14:anchorId="05C2979F" wp14:editId="153F725A">
+        <wp:inline distT="0" distB="0" distL="0" distR="0" wp14:anchorId="05C2979F" wp14:editId="5831C6B2">
           <wp:extent cx="7567497" cy="1452922"/>
           <wp:effectExtent l="0" t="0" r="1905" b="0"/>
           <wp:docPr id="2" name="Picture 2" descr="../Desktop/Afex%20Kalontitul.png"/>
@@ -6661,7 +6900,7 @@
                 <pic:spPr bwMode="auto">
                   <a:xfrm>
                     <a:off x="0" y="0"/>
-                    <a:ext cx="7720443" cy="1482287"/>
+                    <a:ext cx="7567497" cy="1452922"/>
                   </a:xfrm>
                   <a:prstGeom prst="rect">
                     <a:avLst/>
@@ -6677,16 +6916,6 @@
         </wp:inline>
       </w:drawing>
     </w:r>
-  </w:p>
-</w:hdr>
-</file>
-
-<file path=word/header3.xml><?xml version="1.0" encoding="utf-8"?>
-<w:hdr xmlns:wpc="http://schemas.microsoft.com/office/word/2010/wordprocessingCanvas" xmlns:cx="http://schemas.microsoft.com/office/drawing/2014/chartex" xmlns:cx1="http://schemas.microsoft.com/office/drawing/2015/9/8/chartex" xmlns:cx2="http://schemas.microsoft.com/office/drawing/2015/10/21/chartex" xmlns:cx3="http://schemas.microsoft.com/office/drawing/2016/5/9/chartex" xmlns:cx4="http://schemas.microsoft.com/office/drawing/2016/5/10/chartex" xmlns:cx5="http://schemas.microsoft.com/office/drawing/2016/5/11/chartex" xmlns:cx6="http://schemas.microsoft.com/office/drawing/2016/5/12/chartex" xmlns:cx7="http://schemas.microsoft.com/office/drawing/2016/5/13/chartex" xmlns:cx8="http://schemas.microsoft.com/office/drawing/2016/5/14/chartex" xmlns:mc="http://schemas.openxmlformats.org/markup-compatibility/2006" xmlns:aink="http://schemas.microsoft.com/office/drawing/2016/ink" xmlns:am3d="http://schemas.microsoft.com/office/drawing/2017/model3d" xmlns:o="urn:schemas-microsoft-com:office:office" xmlns:r="http://schemas.openxmlformats.org/officeDocument/2006/relationships" xmlns:m="http://schemas.openxmlformats.org/officeDocument/2006/math" xmlns:v="urn:schemas-microsoft-com:vml" xmlns:wp14="http://schemas.microsoft.com/office/word/2010/wordprocessingDrawing" xmlns:wp="http://schemas.openxmlformats.org/drawingml/2006/wordprocessingDrawing" xmlns:w10="urn:schemas-microsoft-com:office:word" xmlns:w="http://schemas.openxmlformats.org/wordprocessingml/2006/main" xmlns:w14="http://schemas.microsoft.com/office/word/2010/wordml" xmlns:w15="http://schemas.microsoft.com/office/word/2012/wordml" xmlns:w16cid="http://schemas.microsoft.com/office/word/2016/wordml/cid" xmlns:w16se="http://schemas.microsoft.com/office/word/2015/wordml/symex" xmlns:wpg="http://schemas.microsoft.com/office/word/2010/wordprocessingGroup" xmlns:wpi="http://schemas.microsoft.com/office/word/2010/wordprocessingInk" xmlns:wne="http://schemas.microsoft.com/office/word/2006/wordml" xmlns:wps="http://schemas.microsoft.com/office/word/2010/wordprocessingShape" mc:Ignorable="w14 w15 w16se w16cid wp14">
-  <w:p>
-    <w:pPr>
-      <w:pStyle w:val="a8"/>
-    </w:pPr>
   </w:p>
 </w:hdr>
 </file>
@@ -8531,6 +8760,7 @@
     <w:lsdException w:name="HTML Sample" w:semiHidden="1" w:unhideWhenUsed="1"/>
     <w:lsdException w:name="HTML Typewriter" w:semiHidden="1" w:unhideWhenUsed="1"/>
     <w:lsdException w:name="HTML Variable" w:semiHidden="1" w:unhideWhenUsed="1"/>
+    <w:lsdException w:name="Normal Table" w:semiHidden="1" w:unhideWhenUsed="1"/>
     <w:lsdException w:name="annotation subject" w:semiHidden="1" w:unhideWhenUsed="1"/>
     <w:lsdException w:name="No List" w:semiHidden="1" w:uiPriority="99" w:unhideWhenUsed="1"/>
     <w:lsdException w:name="Outline List 1" w:semiHidden="1" w:unhideWhenUsed="1"/>
@@ -8576,8 +8806,10 @@
     <w:lsdException w:name="Table Subtle 1" w:semiHidden="1" w:unhideWhenUsed="1"/>
     <w:lsdException w:name="Table Subtle 2" w:semiHidden="1" w:unhideWhenUsed="1"/>
     <w:lsdException w:name="Table Web 1" w:semiHidden="1" w:unhideWhenUsed="1"/>
+    <w:lsdException w:name="Table Web 2" w:semiHidden="1" w:unhideWhenUsed="1"/>
     <w:lsdException w:name="Table Web 3" w:semiHidden="1" w:unhideWhenUsed="1"/>
     <w:lsdException w:name="Balloon Text" w:semiHidden="1" w:unhideWhenUsed="1"/>
+    <w:lsdException w:name="Table Theme" w:semiHidden="1" w:unhideWhenUsed="1"/>
     <w:lsdException w:name="Placeholder Text" w:semiHidden="1" w:uiPriority="99"/>
     <w:lsdException w:name="No Spacing" w:uiPriority="1" w:qFormat="1"/>
     <w:lsdException w:name="Light Shading" w:uiPriority="60"/>
@@ -8798,7 +9030,7 @@
     <w:lsdException w:name="Smart Link" w:semiHidden="1" w:uiPriority="99" w:unhideWhenUsed="1"/>
     <w:lsdException w:name="Smart Link Error" w:semiHidden="1" w:uiPriority="99" w:unhideWhenUsed="1"/>
   </w:latentStyles>
-  <w:style w:type="paragraph" w:default="1" w:styleId="a">
+  <w:style w:type="paragraph" w:default="1" w:styleId="Normal">
     <w:name w:val="Normal"/>
     <w:qFormat/>
     <w:rsid w:val="00331FB5"/>
@@ -8807,11 +9039,11 @@
       <w:szCs w:val="24"/>
     </w:rPr>
   </w:style>
-  <w:style w:type="paragraph" w:styleId="1">
+  <w:style w:type="paragraph" w:styleId="Heading1">
     <w:name w:val="heading 1"/>
-    <w:basedOn w:val="a"/>
-    <w:next w:val="a"/>
-    <w:link w:val="10"/>
+    <w:basedOn w:val="Normal"/>
+    <w:next w:val="Normal"/>
+    <w:link w:val="Heading1Char"/>
     <w:uiPriority w:val="9"/>
     <w:qFormat/>
     <w:rsid w:val="000E4A4C"/>
@@ -8828,11 +9060,11 @@
       <w:szCs w:val="32"/>
     </w:rPr>
   </w:style>
-  <w:style w:type="paragraph" w:styleId="2">
+  <w:style w:type="paragraph" w:styleId="Heading2">
     <w:name w:val="heading 2"/>
-    <w:basedOn w:val="a"/>
-    <w:next w:val="a"/>
-    <w:link w:val="20"/>
+    <w:basedOn w:val="Normal"/>
+    <w:next w:val="Normal"/>
+    <w:link w:val="Heading2Char"/>
     <w:qFormat/>
     <w:rsid w:val="0063696F"/>
     <w:pPr>
@@ -8851,11 +9083,11 @@
       <w:lang w:val="x-none" w:eastAsia="x-none"/>
     </w:rPr>
   </w:style>
-  <w:style w:type="paragraph" w:styleId="3">
+  <w:style w:type="paragraph" w:styleId="Heading3">
     <w:name w:val="heading 3"/>
-    <w:basedOn w:val="a"/>
-    <w:next w:val="a"/>
-    <w:link w:val="30"/>
+    <w:basedOn w:val="Normal"/>
+    <w:next w:val="Normal"/>
+    <w:link w:val="Heading3Char"/>
     <w:semiHidden/>
     <w:unhideWhenUsed/>
     <w:qFormat/>
@@ -8871,13 +9103,13 @@
       <w:color w:val="243F60" w:themeColor="accent1" w:themeShade="7F"/>
     </w:rPr>
   </w:style>
-  <w:style w:type="character" w:default="1" w:styleId="a0">
+  <w:style w:type="character" w:default="1" w:styleId="DefaultParagraphFont">
     <w:name w:val="Default Paragraph Font"/>
     <w:uiPriority w:val="1"/>
     <w:semiHidden/>
     <w:unhideWhenUsed/>
   </w:style>
-  <w:style w:type="table" w:default="1" w:styleId="a1">
+  <w:style w:type="table" w:default="1" w:styleId="TableNormal">
     <w:name w:val="Normal Table"/>
     <w:uiPriority w:val="99"/>
     <w:semiHidden/>
@@ -8892,15 +9124,15 @@
       </w:tblCellMar>
     </w:tblPr>
   </w:style>
-  <w:style w:type="numbering" w:default="1" w:styleId="a2">
+  <w:style w:type="numbering" w:default="1" w:styleId="NoList">
     <w:name w:val="No List"/>
     <w:uiPriority w:val="99"/>
     <w:semiHidden/>
     <w:unhideWhenUsed/>
   </w:style>
-  <w:style w:type="table" w:styleId="a3">
+  <w:style w:type="table" w:styleId="TableGrid">
     <w:name w:val="Table Grid"/>
-    <w:basedOn w:val="a1"/>
+    <w:basedOn w:val="TableNormal"/>
     <w:rsid w:val="00A057AB"/>
     <w:tblPr>
       <w:tblBorders>
@@ -8913,10 +9145,10 @@
       </w:tblBorders>
     </w:tblPr>
   </w:style>
-  <w:style w:type="paragraph" w:styleId="a4">
+  <w:style w:type="paragraph" w:styleId="PlainText">
     <w:name w:val="Plain Text"/>
-    <w:basedOn w:val="a"/>
-    <w:link w:val="a5"/>
+    <w:basedOn w:val="Normal"/>
+    <w:link w:val="PlainTextChar"/>
     <w:rsid w:val="003651D3"/>
     <w:rPr>
       <w:rFonts w:ascii="Courier New" w:hAnsi="Courier New" w:cs="Courier New"/>
@@ -8925,9 +9157,9 @@
       <w:lang w:eastAsia="en-US"/>
     </w:rPr>
   </w:style>
-  <w:style w:type="character" w:customStyle="1" w:styleId="20">
-    <w:name w:val="Заголовок 2 Знак"/>
-    <w:link w:val="2"/>
+  <w:style w:type="character" w:customStyle="1" w:styleId="Heading2Char">
+    <w:name w:val="Heading 2 Char"/>
+    <w:link w:val="Heading2"/>
     <w:rsid w:val="0063696F"/>
     <w:rPr>
       <w:rFonts w:ascii="Cambria" w:hAnsi="Cambria"/>
@@ -8939,10 +9171,10 @@
       <w:szCs w:val="28"/>
     </w:rPr>
   </w:style>
-  <w:style w:type="paragraph" w:styleId="a6">
+  <w:style w:type="paragraph" w:styleId="BalloonText">
     <w:name w:val="Balloon Text"/>
-    <w:basedOn w:val="a"/>
-    <w:link w:val="a7"/>
+    <w:basedOn w:val="Normal"/>
+    <w:link w:val="BalloonTextChar"/>
     <w:rsid w:val="00CE2932"/>
     <w:rPr>
       <w:rFonts w:ascii="Tahoma" w:hAnsi="Tahoma"/>
@@ -8951,9 +9183,9 @@
       <w:lang w:val="x-none" w:eastAsia="x-none"/>
     </w:rPr>
   </w:style>
-  <w:style w:type="character" w:customStyle="1" w:styleId="a7">
-    <w:name w:val="Текст выноски Знак"/>
-    <w:link w:val="a6"/>
+  <w:style w:type="character" w:customStyle="1" w:styleId="BalloonTextChar">
+    <w:name w:val="Balloon Text Char"/>
+    <w:link w:val="BalloonText"/>
     <w:rsid w:val="00CE2932"/>
     <w:rPr>
       <w:rFonts w:ascii="Tahoma" w:hAnsi="Tahoma" w:cs="Tahoma"/>
@@ -8961,10 +9193,10 @@
       <w:szCs w:val="16"/>
     </w:rPr>
   </w:style>
-  <w:style w:type="paragraph" w:styleId="a8">
+  <w:style w:type="paragraph" w:styleId="Header">
     <w:name w:val="header"/>
-    <w:basedOn w:val="a"/>
-    <w:link w:val="a9"/>
+    <w:basedOn w:val="Normal"/>
+    <w:link w:val="HeaderChar"/>
     <w:rsid w:val="00CE2932"/>
     <w:pPr>
       <w:tabs>
@@ -8976,19 +9208,19 @@
       <w:lang w:val="x-none" w:eastAsia="x-none"/>
     </w:rPr>
   </w:style>
-  <w:style w:type="character" w:customStyle="1" w:styleId="a9">
-    <w:name w:val="Верхний колонтитул Знак"/>
-    <w:link w:val="a8"/>
+  <w:style w:type="character" w:customStyle="1" w:styleId="HeaderChar">
+    <w:name w:val="Header Char"/>
+    <w:link w:val="Header"/>
     <w:rsid w:val="00CE2932"/>
     <w:rPr>
       <w:sz w:val="24"/>
       <w:szCs w:val="24"/>
     </w:rPr>
   </w:style>
-  <w:style w:type="paragraph" w:styleId="aa">
+  <w:style w:type="paragraph" w:styleId="Footer">
     <w:name w:val="footer"/>
-    <w:basedOn w:val="a"/>
-    <w:link w:val="ab"/>
+    <w:basedOn w:val="Normal"/>
+    <w:link w:val="FooterChar"/>
     <w:uiPriority w:val="99"/>
     <w:rsid w:val="00CE2932"/>
     <w:pPr>
@@ -9001,9 +9233,9 @@
       <w:lang w:val="x-none" w:eastAsia="x-none"/>
     </w:rPr>
   </w:style>
-  <w:style w:type="character" w:customStyle="1" w:styleId="ab">
-    <w:name w:val="Нижний колонтитул Знак"/>
-    <w:link w:val="aa"/>
+  <w:style w:type="character" w:customStyle="1" w:styleId="FooterChar">
+    <w:name w:val="Footer Char"/>
+    <w:link w:val="Footer"/>
     <w:uiPriority w:val="99"/>
     <w:rsid w:val="00CE2932"/>
     <w:rPr>
@@ -9011,9 +9243,9 @@
       <w:szCs w:val="24"/>
     </w:rPr>
   </w:style>
-  <w:style w:type="paragraph" w:styleId="ac">
+  <w:style w:type="paragraph" w:styleId="ListParagraph">
     <w:name w:val="List Paragraph"/>
-    <w:basedOn w:val="a"/>
+    <w:basedOn w:val="Normal"/>
     <w:uiPriority w:val="34"/>
     <w:qFormat/>
     <w:rsid w:val="008676F9"/>
@@ -9040,15 +9272,15 @@
       <w:lang w:val="en-US"/>
     </w:rPr>
   </w:style>
-  <w:style w:type="character" w:customStyle="1" w:styleId="a5">
-    <w:name w:val="Текст Знак"/>
-    <w:link w:val="a4"/>
+  <w:style w:type="character" w:customStyle="1" w:styleId="PlainTextChar">
+    <w:name w:val="Plain Text Char"/>
+    <w:link w:val="PlainText"/>
     <w:rsid w:val="00C12CCA"/>
     <w:rPr>
       <w:rFonts w:ascii="Courier New" w:hAnsi="Courier New" w:cs="Courier New"/>
     </w:rPr>
   </w:style>
-  <w:style w:type="character" w:styleId="ad">
+  <w:style w:type="character" w:styleId="Hyperlink">
     <w:name w:val="Hyperlink"/>
     <w:uiPriority w:val="99"/>
     <w:unhideWhenUsed/>
@@ -9058,7 +9290,7 @@
       <w:u w:val="single"/>
     </w:rPr>
   </w:style>
-  <w:style w:type="character" w:styleId="ae">
+  <w:style w:type="character" w:styleId="Emphasis">
     <w:name w:val="Emphasis"/>
     <w:qFormat/>
     <w:rsid w:val="00C55F37"/>
@@ -9067,11 +9299,11 @@
       <w:iCs/>
     </w:rPr>
   </w:style>
-  <w:style w:type="paragraph" w:styleId="af">
+  <w:style w:type="paragraph" w:styleId="Title">
     <w:name w:val="Title"/>
-    <w:basedOn w:val="a"/>
-    <w:next w:val="a"/>
-    <w:link w:val="af0"/>
+    <w:basedOn w:val="Normal"/>
+    <w:next w:val="Normal"/>
+    <w:link w:val="TitleChar"/>
     <w:qFormat/>
     <w:rsid w:val="00C55F37"/>
     <w:pPr>
@@ -9089,9 +9321,9 @@
       <w:lang w:eastAsia="en-US"/>
     </w:rPr>
   </w:style>
-  <w:style w:type="character" w:customStyle="1" w:styleId="af0">
-    <w:name w:val="Заголовок Знак"/>
-    <w:link w:val="af"/>
+  <w:style w:type="character" w:customStyle="1" w:styleId="TitleChar">
+    <w:name w:val="Title Char"/>
+    <w:link w:val="Title"/>
     <w:rsid w:val="00C55F37"/>
     <w:rPr>
       <w:rFonts w:ascii="Cambria" w:eastAsia="Times New Roman" w:hAnsi="Cambria" w:cs="Times New Roman"/>
@@ -9102,9 +9334,9 @@
       <w:szCs w:val="32"/>
     </w:rPr>
   </w:style>
-  <w:style w:type="paragraph" w:styleId="af1">
+  <w:style w:type="paragraph" w:styleId="NormalWeb">
     <w:name w:val="Normal (Web)"/>
-    <w:basedOn w:val="a"/>
+    <w:basedOn w:val="Normal"/>
     <w:uiPriority w:val="99"/>
     <w:unhideWhenUsed/>
     <w:rsid w:val="00AD40F7"/>
@@ -9117,17 +9349,17 @@
   </w:style>
   <w:style w:type="character" w:customStyle="1" w:styleId="spoilerhidden">
     <w:name w:val="spoilerhidden"/>
-    <w:basedOn w:val="a0"/>
+    <w:basedOn w:val="DefaultParagraphFont"/>
     <w:rsid w:val="00243EBB"/>
   </w:style>
   <w:style w:type="character" w:customStyle="1" w:styleId="showphonebutton">
     <w:name w:val="showphonebutton"/>
-    <w:basedOn w:val="a0"/>
+    <w:basedOn w:val="DefaultParagraphFont"/>
     <w:rsid w:val="00243EBB"/>
   </w:style>
-  <w:style w:type="character" w:styleId="af2">
+  <w:style w:type="character" w:styleId="PlaceholderText">
     <w:name w:val="Placeholder Text"/>
-    <w:basedOn w:val="a0"/>
+    <w:basedOn w:val="DefaultParagraphFont"/>
     <w:uiPriority w:val="99"/>
     <w:semiHidden/>
     <w:rsid w:val="00BA357E"/>
@@ -9135,10 +9367,10 @@
       <w:color w:val="808080"/>
     </w:rPr>
   </w:style>
-  <w:style w:type="character" w:customStyle="1" w:styleId="30">
-    <w:name w:val="Заголовок 3 Знак"/>
-    <w:basedOn w:val="a0"/>
-    <w:link w:val="3"/>
+  <w:style w:type="character" w:customStyle="1" w:styleId="Heading3Char">
+    <w:name w:val="Heading 3 Char"/>
+    <w:basedOn w:val="DefaultParagraphFont"/>
+    <w:link w:val="Heading3"/>
     <w:semiHidden/>
     <w:rsid w:val="00D4774D"/>
     <w:rPr>
@@ -9179,7 +9411,7 @@
   </w:style>
   <w:style w:type="paragraph" w:customStyle="1" w:styleId="TableParagraph">
     <w:name w:val="Table Paragraph"/>
-    <w:basedOn w:val="a"/>
+    <w:basedOn w:val="Normal"/>
     <w:uiPriority w:val="1"/>
     <w:qFormat/>
     <w:rsid w:val="00452702"/>
@@ -9195,10 +9427,10 @@
       <w:lang w:val="ms" w:eastAsia="en-US"/>
     </w:rPr>
   </w:style>
-  <w:style w:type="character" w:customStyle="1" w:styleId="10">
-    <w:name w:val="Заголовок 1 Знак"/>
-    <w:basedOn w:val="a0"/>
-    <w:link w:val="1"/>
+  <w:style w:type="character" w:customStyle="1" w:styleId="Heading1Char">
+    <w:name w:val="Heading 1 Char"/>
+    <w:basedOn w:val="DefaultParagraphFont"/>
+    <w:link w:val="Heading1"/>
     <w:uiPriority w:val="9"/>
     <w:rsid w:val="000E4A4C"/>
     <w:rPr>
@@ -9501,7 +9733,7 @@
 </file>
 
 <file path=customXml/itemProps1.xml><?xml version="1.0" encoding="utf-8"?>
-<ds:datastoreItem xmlns:ds="http://schemas.openxmlformats.org/officeDocument/2006/customXml" ds:itemID="{EC051314-5885-49D9-8DA4-43D8E8C37A9B}">
+<ds:datastoreItem xmlns:ds="http://schemas.openxmlformats.org/officeDocument/2006/customXml" ds:itemID="{4842CB25-7DC6-41D1-9C2E-4A07CD2BA4DA}">
   <ds:schemaRefs>
     <ds:schemaRef ds:uri="http://schemas.openxmlformats.org/officeDocument/2006/bibliography"/>
   </ds:schemaRefs>

</xml_diff>